<commit_message>
reformated plot axes, added task 8
</commit_message>
<xml_diff>
--- a/Resource/Formal_element_Finite difference_DT021.docx
+++ b/Resource/Formal_element_Finite difference_DT021.docx
@@ -1758,7 +1758,6 @@
         </w:rPr>
         <w:t xml:space="preserve"> Figure 1. - </w:t>
       </w:r>
-      <w:bookmarkStart w:id="0" w:name="_GoBack"/>
       <w:r>
         <w:rPr>
           <w:rFonts w:ascii="Garamond" w:hAnsi="Garamond"/>
@@ -1813,14 +1812,7 @@
         <w:rPr>
           <w:rFonts w:ascii="Garamond" w:hAnsi="Garamond"/>
         </w:rPr>
-        <w:t>Do you? Prove it!  In your results, give the conditions (time, temperature) modelled and graphs of the dop</w:t>
-      </w:r>
-      <w:bookmarkEnd w:id="0"/>
-      <w:r>
-        <w:rPr>
-          <w:rFonts w:ascii="Garamond" w:hAnsi="Garamond"/>
-        </w:rPr>
-        <w:t>ant profile from both your model and the analytical solution from the text.</w:t>
+        <w:t>Do you? Prove it!  In your results, give the conditions (time, temperature) modelled and graphs of the dopant profile from both your model and the analytical solution from the text.</w:t>
       </w:r>
       <w:r>
         <w:rPr>
@@ -2106,21 +2098,7 @@
         <w:rPr>
           <w:rFonts w:ascii="Garamond" w:hAnsi="Garamond"/>
         </w:rPr>
-        <w:t xml:space="preserve"> that Eq (7.40) becomes unstable and discuss the physical interpretation of this result. In your results, give the condi</w:t>
-      </w:r>
-      <w:proofErr w:type="spellStart"/>
-      <w:r>
-        <w:rPr>
-          <w:rFonts w:ascii="Garamond" w:hAnsi="Garamond"/>
-        </w:rPr>
-        <w:t>tions</w:t>
-      </w:r>
-      <w:proofErr w:type="spellEnd"/>
-      <w:r>
-        <w:rPr>
-          <w:rFonts w:ascii="Garamond" w:hAnsi="Garamond"/>
-        </w:rPr>
-        <w:t xml:space="preserve"> (time, temperature, </w:t>
+        <w:t xml:space="preserve"> that Eq (7.40) becomes unstable and discuss the physical interpretation of this result. In your results, give the conditions (time, temperature, </w:t>
       </w:r>
       <w:proofErr w:type="spellStart"/>
       <w:r>
@@ -2455,6 +2433,8 @@
         </w:rPr>
         <w:t xml:space="preserve"> How would you improve it?  </w:t>
       </w:r>
+      <w:bookmarkStart w:id="0" w:name="_GoBack"/>
+      <w:bookmarkEnd w:id="0"/>
     </w:p>
     <w:p>
       <w:pPr>
@@ -2465,9 +2445,315 @@
         </w:rPr>
       </w:pPr>
     </w:p>
+    <w:p>
+      <w:pPr>
+        <w:pStyle w:val="NormalWeb"/>
+        <w:jc w:val="both"/>
+        <w:rPr>
+          <w:rFonts w:ascii="Garamond" w:hAnsi="Garamond"/>
+        </w:rPr>
+      </w:pPr>
+      <w:r>
+        <w:rPr>
+          <w:noProof/>
+        </w:rPr>
+        <w:drawing>
+          <wp:inline distT="0" distB="0" distL="0" distR="0" wp14:anchorId="334DA91F" wp14:editId="455DCC59">
+            <wp:extent cx="3162300" cy="695325"/>
+            <wp:effectExtent l="0" t="0" r="0" b="9525"/>
+            <wp:docPr id="1" name="Picture 1"/>
+            <wp:cNvGraphicFramePr>
+              <a:graphicFrameLocks xmlns:a="http://schemas.openxmlformats.org/drawingml/2006/main" noChangeAspect="1"/>
+            </wp:cNvGraphicFramePr>
+            <a:graphic xmlns:a="http://schemas.openxmlformats.org/drawingml/2006/main">
+              <a:graphicData uri="http://schemas.openxmlformats.org/drawingml/2006/picture">
+                <pic:pic xmlns:pic="http://schemas.openxmlformats.org/drawingml/2006/picture">
+                  <pic:nvPicPr>
+                    <pic:cNvPr id="1" name=""/>
+                    <pic:cNvPicPr/>
+                  </pic:nvPicPr>
+                  <pic:blipFill>
+                    <a:blip r:embed="rId14"/>
+                    <a:stretch>
+                      <a:fillRect/>
+                    </a:stretch>
+                  </pic:blipFill>
+                  <pic:spPr>
+                    <a:xfrm>
+                      <a:off x="0" y="0"/>
+                      <a:ext cx="3162300" cy="695325"/>
+                    </a:xfrm>
+                    <a:prstGeom prst="rect">
+                      <a:avLst/>
+                    </a:prstGeom>
+                  </pic:spPr>
+                </pic:pic>
+              </a:graphicData>
+            </a:graphic>
+          </wp:inline>
+        </w:drawing>
+      </w:r>
+    </w:p>
+    <w:p>
+      <w:pPr>
+        <w:pStyle w:val="NormalWeb"/>
+        <w:jc w:val="both"/>
+        <w:rPr>
+          <w:rFonts w:ascii="Garamond" w:hAnsi="Garamond"/>
+        </w:rPr>
+      </w:pPr>
+      <m:oMathPara>
+        <m:oMath>
+          <m:sSubSup>
+            <m:sSubSupPr>
+              <m:ctrlPr>
+                <w:rPr>
+                  <w:rFonts w:ascii="Cambria Math" w:hAnsi="Cambria Math"/>
+                  <w:i/>
+                </w:rPr>
+              </m:ctrlPr>
+            </m:sSubSupPr>
+            <m:e>
+              <m:r>
+                <w:rPr>
+                  <w:rFonts w:ascii="Cambria Math" w:hAnsi="Cambria Math"/>
+                </w:rPr>
+                <m:t>C</m:t>
+              </m:r>
+            </m:e>
+            <m:sub>
+              <m:r>
+                <w:rPr>
+                  <w:rFonts w:ascii="Cambria Math" w:hAnsi="Cambria Math"/>
+                </w:rPr>
+                <m:t>i</m:t>
+              </m:r>
+            </m:sub>
+            <m:sup>
+              <m:r>
+                <w:rPr>
+                  <w:rFonts w:ascii="Cambria Math" w:hAnsi="Cambria Math"/>
+                </w:rPr>
+                <m:t>+</m:t>
+              </m:r>
+            </m:sup>
+          </m:sSubSup>
+          <m:r>
+            <w:rPr>
+              <w:rFonts w:ascii="Cambria Math" w:hAnsi="Cambria Math"/>
+            </w:rPr>
+            <m:t>=</m:t>
+          </m:r>
+          <m:sSub>
+            <m:sSubPr>
+              <m:ctrlPr>
+                <w:rPr>
+                  <w:rFonts w:ascii="Cambria Math" w:hAnsi="Cambria Math"/>
+                  <w:i/>
+                </w:rPr>
+              </m:ctrlPr>
+            </m:sSubPr>
+            <m:e>
+              <m:r>
+                <w:rPr>
+                  <w:rFonts w:ascii="Cambria Math" w:hAnsi="Cambria Math"/>
+                </w:rPr>
+                <m:t>C</m:t>
+              </m:r>
+            </m:e>
+            <m:sub>
+              <m:r>
+                <w:rPr>
+                  <w:rFonts w:ascii="Cambria Math" w:hAnsi="Cambria Math"/>
+                </w:rPr>
+                <m:t>i</m:t>
+              </m:r>
+            </m:sub>
+          </m:sSub>
+          <m:r>
+            <w:rPr>
+              <w:rFonts w:ascii="Cambria Math" w:hAnsi="Cambria Math"/>
+            </w:rPr>
+            <m:t>+</m:t>
+          </m:r>
+          <m:f>
+            <m:fPr>
+              <m:ctrlPr>
+                <w:rPr>
+                  <w:rFonts w:ascii="Cambria Math" w:hAnsi="Cambria Math"/>
+                  <w:i/>
+                </w:rPr>
+              </m:ctrlPr>
+            </m:fPr>
+            <m:num>
+              <m:r>
+                <w:rPr>
+                  <w:rFonts w:ascii="Cambria Math" w:hAnsi="Cambria Math"/>
+                </w:rPr>
+                <m:t>D∆t</m:t>
+              </m:r>
+            </m:num>
+            <m:den>
+              <m:r>
+                <w:rPr>
+                  <w:rFonts w:ascii="Cambria Math" w:hAnsi="Cambria Math"/>
+                </w:rPr>
+                <m:t>∆</m:t>
+              </m:r>
+              <m:sSup>
+                <m:sSupPr>
+                  <m:ctrlPr>
+                    <w:rPr>
+                      <w:rFonts w:ascii="Cambria Math" w:hAnsi="Cambria Math"/>
+                      <w:i/>
+                    </w:rPr>
+                  </m:ctrlPr>
+                </m:sSupPr>
+                <m:e>
+                  <m:r>
+                    <w:rPr>
+                      <w:rFonts w:ascii="Cambria Math" w:hAnsi="Cambria Math"/>
+                    </w:rPr>
+                    <m:t>x</m:t>
+                  </m:r>
+                </m:e>
+                <m:sup>
+                  <m:r>
+                    <w:rPr>
+                      <w:rFonts w:ascii="Cambria Math" w:hAnsi="Cambria Math"/>
+                    </w:rPr>
+                    <m:t>2</m:t>
+                  </m:r>
+                </m:sup>
+              </m:sSup>
+            </m:den>
+          </m:f>
+          <m:r>
+            <w:rPr>
+              <w:rFonts w:ascii="Cambria Math" w:hAnsi="Cambria Math"/>
+            </w:rPr>
+            <m:t>(</m:t>
+          </m:r>
+          <m:sSub>
+            <m:sSubPr>
+              <m:ctrlPr>
+                <w:rPr>
+                  <w:rFonts w:ascii="Cambria Math" w:hAnsi="Cambria Math"/>
+                  <w:i/>
+                </w:rPr>
+              </m:ctrlPr>
+            </m:sSubPr>
+            <m:e>
+              <m:r>
+                <w:rPr>
+                  <w:rFonts w:ascii="Cambria Math" w:hAnsi="Cambria Math"/>
+                </w:rPr>
+                <m:t>C</m:t>
+              </m:r>
+            </m:e>
+            <m:sub>
+              <m:r>
+                <w:rPr>
+                  <w:rFonts w:ascii="Cambria Math" w:hAnsi="Cambria Math"/>
+                </w:rPr>
+                <m:t>i-1</m:t>
+              </m:r>
+            </m:sub>
+          </m:sSub>
+          <m:r>
+            <w:rPr>
+              <w:rFonts w:ascii="Cambria Math" w:hAnsi="Cambria Math"/>
+            </w:rPr>
+            <m:t>-2</m:t>
+          </m:r>
+          <m:sSub>
+            <m:sSubPr>
+              <m:ctrlPr>
+                <w:rPr>
+                  <w:rFonts w:ascii="Cambria Math" w:hAnsi="Cambria Math"/>
+                  <w:i/>
+                </w:rPr>
+              </m:ctrlPr>
+            </m:sSubPr>
+            <m:e>
+              <m:r>
+                <w:rPr>
+                  <w:rFonts w:ascii="Cambria Math" w:hAnsi="Cambria Math"/>
+                </w:rPr>
+                <m:t>C</m:t>
+              </m:r>
+            </m:e>
+            <m:sub>
+              <m:r>
+                <w:rPr>
+                  <w:rFonts w:ascii="Cambria Math" w:hAnsi="Cambria Math"/>
+                </w:rPr>
+                <m:t>i</m:t>
+              </m:r>
+            </m:sub>
+          </m:sSub>
+          <m:r>
+            <w:rPr>
+              <w:rFonts w:ascii="Cambria Math" w:hAnsi="Cambria Math"/>
+            </w:rPr>
+            <m:t>+</m:t>
+          </m:r>
+          <m:sSub>
+            <m:sSubPr>
+              <m:ctrlPr>
+                <w:rPr>
+                  <w:rFonts w:ascii="Cambria Math" w:hAnsi="Cambria Math"/>
+                  <w:i/>
+                </w:rPr>
+              </m:ctrlPr>
+            </m:sSubPr>
+            <m:e>
+              <m:r>
+                <w:rPr>
+                  <w:rFonts w:ascii="Cambria Math" w:hAnsi="Cambria Math"/>
+                </w:rPr>
+                <m:t>C</m:t>
+              </m:r>
+            </m:e>
+            <m:sub>
+              <m:r>
+                <w:rPr>
+                  <w:rFonts w:ascii="Cambria Math" w:hAnsi="Cambria Math"/>
+                </w:rPr>
+                <m:t>i+1</m:t>
+              </m:r>
+            </m:sub>
+          </m:sSub>
+          <m:r>
+            <w:rPr>
+              <w:rFonts w:ascii="Cambria Math" w:hAnsi="Cambria Math"/>
+            </w:rPr>
+            <m:t>)</m:t>
+          </m:r>
+        </m:oMath>
+      </m:oMathPara>
+    </w:p>
+    <w:p>
+      <w:pPr>
+        <w:pStyle w:val="NormalWeb"/>
+        <w:jc w:val="both"/>
+        <w:rPr>
+          <w:rFonts w:ascii="Garamond" w:hAnsi="Garamond"/>
+        </w:rPr>
+      </w:pPr>
+    </w:p>
+    <w:p>
+      <w:pPr>
+        <w:pStyle w:val="NormalWeb"/>
+        <w:jc w:val="both"/>
+        <w:rPr>
+          <w:rFonts w:ascii="Garamond" w:hAnsi="Garamond"/>
+        </w:rPr>
+      </w:pPr>
+    </w:p>
     <w:sectPr>
-      <w:headerReference w:type="default" r:id="rId14"/>
-      <w:footerReference w:type="default" r:id="rId15"/>
+      <w:headerReference w:type="default" r:id="rId15"/>
+      <w:footerReference w:type="default" r:id="rId16"/>
       <w:pgSz w:w="11906" w:h="16838"/>
       <w:pgMar w:top="1440" w:right="1440" w:bottom="1440" w:left="1440" w:header="708" w:footer="708" w:gutter="0"/>
       <w:pgNumType w:start="0"/>
@@ -4199,7 +4485,7 @@
 </file>
 
 <file path=customXml/itemProps1.xml><?xml version="1.0" encoding="utf-8"?>
-<ds:datastoreItem xmlns:ds="http://schemas.openxmlformats.org/officeDocument/2006/customXml" ds:itemID="{369843B4-C17F-497F-AE3D-FF19383A6CF7}">
+<ds:datastoreItem xmlns:ds="http://schemas.openxmlformats.org/officeDocument/2006/customXml" ds:itemID="{EFA3EEFE-289D-450C-B709-A15FE59025D6}">
   <ds:schemaRefs>
     <ds:schemaRef ds:uri="http://schemas.openxmlformats.org/officeDocument/2006/bibliography"/>
   </ds:schemaRefs>

</xml_diff>

<commit_message>
added modified delta t to trigger instability
</commit_message>
<xml_diff>
--- a/Resource/Formal_element_Finite difference_DT021.docx
+++ b/Resource/Formal_element_Finite difference_DT021.docx
@@ -825,19 +825,8 @@
           <w:szCs w:val="24"/>
           <w:lang w:eastAsia="en-GB"/>
         </w:rPr>
-        <w:t>. This allows us to simplify the Diffusion equation from that in Eq (</w:t>
-      </w:r>
-      <w:proofErr w:type="gramStart"/>
-      <w:r>
-        <w:rPr>
-          <w:rFonts w:ascii="Garamond" w:eastAsia="Times New Roman" w:hAnsi="Garamond" w:cs="Times New Roman"/>
-          <w:sz w:val="24"/>
-          <w:szCs w:val="24"/>
-          <w:lang w:eastAsia="en-GB"/>
-        </w:rPr>
-        <w:t>7.38 )</w:t>
-      </w:r>
-      <w:proofErr w:type="gramEnd"/>
+        <w:t>. This allows us to simplify the Diffusion equation from that in Eq (7.38 )</w:t>
+      </w:r>
       <w:r>
         <w:rPr>
           <w:rFonts w:ascii="Garamond" w:eastAsia="Times New Roman" w:hAnsi="Garamond" w:cs="Times New Roman"/>
@@ -1246,9 +1235,22 @@
           <w:sz w:val="12"/>
           <w:szCs w:val="12"/>
         </w:rPr>
-        <w:t xml:space="preserve"> = </w:t>
-      </w:r>
-      <w:proofErr w:type="gramStart"/>
+        <w:t xml:space="preserve"> = zeros(1,100);</w:t>
+      </w:r>
+    </w:p>
+    <w:p>
+      <w:pPr>
+        <w:autoSpaceDE w:val="0"/>
+        <w:autoSpaceDN w:val="0"/>
+        <w:adjustRightInd w:val="0"/>
+        <w:spacing w:after="0" w:line="240" w:lineRule="auto"/>
+        <w:rPr>
+          <w:rFonts w:ascii="Courier New" w:hAnsi="Courier New" w:cs="Courier New"/>
+          <w:sz w:val="12"/>
+          <w:szCs w:val="12"/>
+        </w:rPr>
+      </w:pPr>
+      <w:proofErr w:type="spellStart"/>
       <w:r>
         <w:rPr>
           <w:rFonts w:ascii="Courier New" w:hAnsi="Courier New" w:cs="Courier New"/>
@@ -1256,9 +1258,9 @@
           <w:sz w:val="12"/>
           <w:szCs w:val="12"/>
         </w:rPr>
-        <w:t>zeros(</w:t>
-      </w:r>
-      <w:proofErr w:type="gramEnd"/>
+        <w:t>C_vector</w:t>
+      </w:r>
+      <w:proofErr w:type="spellEnd"/>
       <w:r>
         <w:rPr>
           <w:rFonts w:ascii="Courier New" w:hAnsi="Courier New" w:cs="Courier New"/>
@@ -1266,7 +1268,7 @@
           <w:sz w:val="12"/>
           <w:szCs w:val="12"/>
         </w:rPr>
-        <w:t>1,100);</w:t>
+        <w:t>(1:2) = 2e19;</w:t>
       </w:r>
     </w:p>
     <w:p>
@@ -1281,7 +1283,6 @@
           <w:szCs w:val="12"/>
         </w:rPr>
       </w:pPr>
-      <w:proofErr w:type="spellStart"/>
       <w:r>
         <w:rPr>
           <w:rFonts w:ascii="Courier New" w:hAnsi="Courier New" w:cs="Courier New"/>
@@ -1289,9 +1290,21 @@
           <w:sz w:val="12"/>
           <w:szCs w:val="12"/>
         </w:rPr>
-        <w:t>C_</w:t>
-      </w:r>
-      <w:proofErr w:type="gramStart"/>
+        <w:t xml:space="preserve"> </w:t>
+      </w:r>
+    </w:p>
+    <w:p>
+      <w:pPr>
+        <w:autoSpaceDE w:val="0"/>
+        <w:autoSpaceDN w:val="0"/>
+        <w:adjustRightInd w:val="0"/>
+        <w:spacing w:after="0" w:line="240" w:lineRule="auto"/>
+        <w:rPr>
+          <w:rFonts w:ascii="Courier New" w:hAnsi="Courier New" w:cs="Courier New"/>
+          <w:sz w:val="12"/>
+          <w:szCs w:val="12"/>
+        </w:rPr>
+      </w:pPr>
       <w:r>
         <w:rPr>
           <w:rFonts w:ascii="Courier New" w:hAnsi="Courier New" w:cs="Courier New"/>
@@ -1299,9 +1312,9 @@
           <w:sz w:val="12"/>
           <w:szCs w:val="12"/>
         </w:rPr>
-        <w:t>vector</w:t>
-      </w:r>
-      <w:proofErr w:type="spellEnd"/>
+        <w:t>plot(</w:t>
+      </w:r>
+      <w:proofErr w:type="spellStart"/>
       <w:r>
         <w:rPr>
           <w:rFonts w:ascii="Courier New" w:hAnsi="Courier New" w:cs="Courier New"/>
@@ -1309,9 +1322,9 @@
           <w:sz w:val="12"/>
           <w:szCs w:val="12"/>
         </w:rPr>
-        <w:t>(</w:t>
-      </w:r>
-      <w:proofErr w:type="gramEnd"/>
+        <w:t>C_vector</w:t>
+      </w:r>
+      <w:proofErr w:type="spellEnd"/>
       <w:r>
         <w:rPr>
           <w:rFonts w:ascii="Courier New" w:hAnsi="Courier New" w:cs="Courier New"/>
@@ -1319,7 +1332,7 @@
           <w:sz w:val="12"/>
           <w:szCs w:val="12"/>
         </w:rPr>
-        <w:t>1:2) = 2e19;</w:t>
+        <w:t>);</w:t>
       </w:r>
     </w:p>
     <w:p>
@@ -1334,6 +1347,7 @@
           <w:szCs w:val="12"/>
         </w:rPr>
       </w:pPr>
+      <w:proofErr w:type="spellStart"/>
       <w:r>
         <w:rPr>
           <w:rFonts w:ascii="Courier New" w:hAnsi="Courier New" w:cs="Courier New"/>
@@ -1341,7 +1355,35 @@
           <w:sz w:val="12"/>
           <w:szCs w:val="12"/>
         </w:rPr>
-        <w:t xml:space="preserve"> </w:t>
+        <w:t>xlabel</w:t>
+      </w:r>
+      <w:proofErr w:type="spellEnd"/>
+      <w:r>
+        <w:rPr>
+          <w:rFonts w:ascii="Courier New" w:hAnsi="Courier New" w:cs="Courier New"/>
+          <w:color w:val="000000"/>
+          <w:sz w:val="12"/>
+          <w:szCs w:val="12"/>
+        </w:rPr>
+        <w:t>(</w:t>
+      </w:r>
+      <w:r>
+        <w:rPr>
+          <w:rFonts w:ascii="Courier New" w:hAnsi="Courier New" w:cs="Courier New"/>
+          <w:color w:val="A020F0"/>
+          <w:sz w:val="12"/>
+          <w:szCs w:val="12"/>
+        </w:rPr>
+        <w:t>'Depth'</w:t>
+      </w:r>
+      <w:r>
+        <w:rPr>
+          <w:rFonts w:ascii="Courier New" w:hAnsi="Courier New" w:cs="Courier New"/>
+          <w:color w:val="000000"/>
+          <w:sz w:val="12"/>
+          <w:szCs w:val="12"/>
+        </w:rPr>
+        <w:t>);</w:t>
       </w:r>
     </w:p>
     <w:p>
@@ -1356,6 +1398,7 @@
           <w:szCs w:val="12"/>
         </w:rPr>
       </w:pPr>
+      <w:proofErr w:type="spellStart"/>
       <w:r>
         <w:rPr>
           <w:rFonts w:ascii="Courier New" w:hAnsi="Courier New" w:cs="Courier New"/>
@@ -1363,9 +1406,9 @@
           <w:sz w:val="12"/>
           <w:szCs w:val="12"/>
         </w:rPr>
-        <w:t>plot(</w:t>
-      </w:r>
-      <w:proofErr w:type="spellStart"/>
+        <w:t>ylabel</w:t>
+      </w:r>
+      <w:proofErr w:type="spellEnd"/>
       <w:r>
         <w:rPr>
           <w:rFonts w:ascii="Courier New" w:hAnsi="Courier New" w:cs="Courier New"/>
@@ -1373,9 +1416,17 @@
           <w:sz w:val="12"/>
           <w:szCs w:val="12"/>
         </w:rPr>
-        <w:t>C_vector</w:t>
-      </w:r>
-      <w:proofErr w:type="spellEnd"/>
+        <w:t>(</w:t>
+      </w:r>
+      <w:r>
+        <w:rPr>
+          <w:rFonts w:ascii="Courier New" w:hAnsi="Courier New" w:cs="Courier New"/>
+          <w:color w:val="A020F0"/>
+          <w:sz w:val="12"/>
+          <w:szCs w:val="12"/>
+        </w:rPr>
+        <w:t>'Concentration'</w:t>
+      </w:r>
       <w:r>
         <w:rPr>
           <w:rFonts w:ascii="Courier New" w:hAnsi="Courier New" w:cs="Courier New"/>
@@ -1394,108 +1445,6 @@
         <w:spacing w:after="0" w:line="240" w:lineRule="auto"/>
         <w:rPr>
           <w:rFonts w:ascii="Courier New" w:hAnsi="Courier New" w:cs="Courier New"/>
-          <w:sz w:val="12"/>
-          <w:szCs w:val="12"/>
-        </w:rPr>
-      </w:pPr>
-      <w:proofErr w:type="spellStart"/>
-      <w:r>
-        <w:rPr>
-          <w:rFonts w:ascii="Courier New" w:hAnsi="Courier New" w:cs="Courier New"/>
-          <w:color w:val="000000"/>
-          <w:sz w:val="12"/>
-          <w:szCs w:val="12"/>
-        </w:rPr>
-        <w:t>xlabel</w:t>
-      </w:r>
-      <w:proofErr w:type="spellEnd"/>
-      <w:r>
-        <w:rPr>
-          <w:rFonts w:ascii="Courier New" w:hAnsi="Courier New" w:cs="Courier New"/>
-          <w:color w:val="000000"/>
-          <w:sz w:val="12"/>
-          <w:szCs w:val="12"/>
-        </w:rPr>
-        <w:t>(</w:t>
-      </w:r>
-      <w:r>
-        <w:rPr>
-          <w:rFonts w:ascii="Courier New" w:hAnsi="Courier New" w:cs="Courier New"/>
-          <w:color w:val="A020F0"/>
-          <w:sz w:val="12"/>
-          <w:szCs w:val="12"/>
-        </w:rPr>
-        <w:t>'Depth'</w:t>
-      </w:r>
-      <w:r>
-        <w:rPr>
-          <w:rFonts w:ascii="Courier New" w:hAnsi="Courier New" w:cs="Courier New"/>
-          <w:color w:val="000000"/>
-          <w:sz w:val="12"/>
-          <w:szCs w:val="12"/>
-        </w:rPr>
-        <w:t>);</w:t>
-      </w:r>
-    </w:p>
-    <w:p>
-      <w:pPr>
-        <w:autoSpaceDE w:val="0"/>
-        <w:autoSpaceDN w:val="0"/>
-        <w:adjustRightInd w:val="0"/>
-        <w:spacing w:after="0" w:line="240" w:lineRule="auto"/>
-        <w:rPr>
-          <w:rFonts w:ascii="Courier New" w:hAnsi="Courier New" w:cs="Courier New"/>
-          <w:sz w:val="12"/>
-          <w:szCs w:val="12"/>
-        </w:rPr>
-      </w:pPr>
-      <w:proofErr w:type="spellStart"/>
-      <w:r>
-        <w:rPr>
-          <w:rFonts w:ascii="Courier New" w:hAnsi="Courier New" w:cs="Courier New"/>
-          <w:color w:val="000000"/>
-          <w:sz w:val="12"/>
-          <w:szCs w:val="12"/>
-        </w:rPr>
-        <w:t>ylabel</w:t>
-      </w:r>
-      <w:proofErr w:type="spellEnd"/>
-      <w:r>
-        <w:rPr>
-          <w:rFonts w:ascii="Courier New" w:hAnsi="Courier New" w:cs="Courier New"/>
-          <w:color w:val="000000"/>
-          <w:sz w:val="12"/>
-          <w:szCs w:val="12"/>
-        </w:rPr>
-        <w:t>(</w:t>
-      </w:r>
-      <w:r>
-        <w:rPr>
-          <w:rFonts w:ascii="Courier New" w:hAnsi="Courier New" w:cs="Courier New"/>
-          <w:color w:val="A020F0"/>
-          <w:sz w:val="12"/>
-          <w:szCs w:val="12"/>
-        </w:rPr>
-        <w:t>'Concentration'</w:t>
-      </w:r>
-      <w:r>
-        <w:rPr>
-          <w:rFonts w:ascii="Courier New" w:hAnsi="Courier New" w:cs="Courier New"/>
-          <w:color w:val="000000"/>
-          <w:sz w:val="12"/>
-          <w:szCs w:val="12"/>
-        </w:rPr>
-        <w:t>);</w:t>
-      </w:r>
-    </w:p>
-    <w:p>
-      <w:pPr>
-        <w:autoSpaceDE w:val="0"/>
-        <w:autoSpaceDN w:val="0"/>
-        <w:adjustRightInd w:val="0"/>
-        <w:spacing w:after="0" w:line="240" w:lineRule="auto"/>
-        <w:rPr>
-          <w:rFonts w:ascii="Courier New" w:hAnsi="Courier New" w:cs="Courier New"/>
           <w:sz w:val="24"/>
           <w:szCs w:val="24"/>
         </w:rPr>
@@ -1521,14 +1470,36 @@
       <w:r>
         <w:t xml:space="preserve">Figure </w:t>
       </w:r>
-      <w:fldSimple w:instr=" SEQ Figure \* ARABIC ">
-        <w:r>
-          <w:rPr>
-            <w:noProof/>
-          </w:rPr>
-          <w:t>1</w:t>
-        </w:r>
-      </w:fldSimple>
+      <w:r>
+        <w:rPr>
+          <w:noProof/>
+        </w:rPr>
+        <w:fldChar w:fldCharType="begin"/>
+      </w:r>
+      <w:r>
+        <w:rPr>
+          <w:noProof/>
+        </w:rPr>
+        <w:instrText xml:space="preserve"> SEQ Figure \* ARABIC </w:instrText>
+      </w:r>
+      <w:r>
+        <w:rPr>
+          <w:noProof/>
+        </w:rPr>
+        <w:fldChar w:fldCharType="separate"/>
+      </w:r>
+      <w:r>
+        <w:rPr>
+          <w:noProof/>
+        </w:rPr>
+        <w:t>1</w:t>
+      </w:r>
+      <w:r>
+        <w:rPr>
+          <w:noProof/>
+        </w:rPr>
+        <w:fldChar w:fldCharType="end"/>
+      </w:r>
       <w:r>
         <w:t>. Initial profile</w:t>
       </w:r>
@@ -1664,28 +1635,14 @@
         <w:rPr>
           <w:rFonts w:ascii="Garamond" w:hAnsi="Garamond"/>
         </w:rPr>
-        <w:t>Δ</w:t>
-      </w:r>
-      <w:proofErr w:type="gramStart"/>
-      <w:r>
-        <w:rPr>
-          <w:rFonts w:ascii="Garamond" w:hAnsi="Garamond"/>
-        </w:rPr>
-        <w:t>x</w:t>
+        <w:t>Δx</w:t>
       </w:r>
       <w:proofErr w:type="spellEnd"/>
       <w:r>
         <w:rPr>
           <w:rFonts w:ascii="Garamond" w:hAnsi="Garamond"/>
         </w:rPr>
-        <w:t xml:space="preserve"> ,</w:t>
-      </w:r>
-      <w:proofErr w:type="gramEnd"/>
-      <w:r>
-        <w:rPr>
-          <w:rFonts w:ascii="Garamond" w:hAnsi="Garamond"/>
-        </w:rPr>
-        <w:t xml:space="preserve"> it is up to you to define reasonable!! </w:t>
+        <w:t xml:space="preserve"> , it is up to you to define reasonable!! </w:t>
       </w:r>
       <w:r>
         <w:rPr>
@@ -1736,27 +1693,13 @@
         <w:rPr>
           <w:rFonts w:ascii="Garamond" w:hAnsi="Garamond"/>
         </w:rPr>
-        <w:t xml:space="preserve">initial </w:t>
-      </w:r>
-      <w:proofErr w:type="gramStart"/>
-      <w:r>
-        <w:rPr>
-          <w:rFonts w:ascii="Garamond" w:hAnsi="Garamond"/>
-        </w:rPr>
-        <w:t>profile</w:t>
-      </w:r>
-      <w:r>
-        <w:rPr>
-          <w:rFonts w:ascii="Garamond" w:hAnsi="Garamond"/>
-        </w:rPr>
-        <w:t xml:space="preserve">  in</w:t>
-      </w:r>
-      <w:proofErr w:type="gramEnd"/>
-      <w:r>
-        <w:rPr>
-          <w:rFonts w:ascii="Garamond" w:hAnsi="Garamond"/>
-        </w:rPr>
-        <w:t xml:space="preserve"> Figure 1. - </w:t>
+        <w:t>initial profile</w:t>
+      </w:r>
+      <w:r>
+        <w:rPr>
+          <w:rFonts w:ascii="Garamond" w:hAnsi="Garamond"/>
+        </w:rPr>
+        <w:t xml:space="preserve">  in Figure 1. - </w:t>
       </w:r>
       <w:r>
         <w:rPr>
@@ -1774,21 +1717,7 @@
         <w:rPr>
           <w:rFonts w:ascii="Garamond" w:hAnsi="Garamond"/>
         </w:rPr>
-        <w:t xml:space="preserve"> Run your </w:t>
-      </w:r>
-      <w:proofErr w:type="gramStart"/>
-      <w:r>
-        <w:rPr>
-          <w:rFonts w:ascii="Garamond" w:hAnsi="Garamond"/>
-        </w:rPr>
-        <w:t>model  for</w:t>
-      </w:r>
-      <w:proofErr w:type="gramEnd"/>
-      <w:r>
-        <w:rPr>
-          <w:rFonts w:ascii="Garamond" w:hAnsi="Garamond"/>
-        </w:rPr>
-        <w:t xml:space="preserve"> a ‘typical’ Diffusion time and Temperature. According to the analytical solutions for the Diffusion equations in the text, you should get a Gaussian profile from your model. </w:t>
+        <w:t xml:space="preserve"> Run your model  for a ‘typical’ Diffusion time and Temperature. According to the analytical solutions for the Diffusion equations in the text, you should get a Gaussian profile from your model. </w:t>
       </w:r>
       <w:r>
         <w:rPr>
@@ -1861,21 +1790,7 @@
         <w:rPr>
           <w:rFonts w:ascii="Garamond" w:hAnsi="Garamond"/>
         </w:rPr>
-        <w:t xml:space="preserve">n your </w:t>
-      </w:r>
-      <w:proofErr w:type="gramStart"/>
-      <w:r>
-        <w:rPr>
-          <w:rFonts w:ascii="Garamond" w:hAnsi="Garamond"/>
-        </w:rPr>
-        <w:t>model  for</w:t>
-      </w:r>
-      <w:proofErr w:type="gramEnd"/>
-      <w:r>
-        <w:rPr>
-          <w:rFonts w:ascii="Garamond" w:hAnsi="Garamond"/>
-        </w:rPr>
-        <w:t xml:space="preserve"> a ‘typical’ Diffusion time and Temperature. </w:t>
+        <w:t xml:space="preserve">n your model  for a ‘typical’ Diffusion time and Temperature. </w:t>
       </w:r>
       <w:r>
         <w:rPr>
@@ -2399,21 +2314,7 @@
         <w:rPr>
           <w:rFonts w:ascii="Garamond" w:hAnsi="Garamond"/>
         </w:rPr>
-        <w:t xml:space="preserve">exercise. Carefully discuss any changes or assumptions you made </w:t>
-      </w:r>
-      <w:proofErr w:type="gramStart"/>
-      <w:r>
-        <w:rPr>
-          <w:rFonts w:ascii="Garamond" w:hAnsi="Garamond"/>
-        </w:rPr>
-        <w:t>in order to</w:t>
-      </w:r>
-      <w:proofErr w:type="gramEnd"/>
-      <w:r>
-        <w:rPr>
-          <w:rFonts w:ascii="Garamond" w:hAnsi="Garamond"/>
-        </w:rPr>
-        <w:t xml:space="preserve"> complete the exercise. </w:t>
+        <w:t xml:space="preserve">exercise. Carefully discuss any changes or assumptions you made in order to complete the exercise. </w:t>
       </w:r>
       <w:r>
         <w:rPr>
@@ -2433,8 +2334,6 @@
         </w:rPr>
         <w:t xml:space="preserve"> How would you improve it?  </w:t>
       </w:r>
-      <w:bookmarkStart w:id="0" w:name="_GoBack"/>
-      <w:bookmarkEnd w:id="0"/>
     </w:p>
     <w:p>
       <w:pPr>
@@ -2732,6 +2631,234 @@
           </m:r>
         </m:oMath>
       </m:oMathPara>
+    </w:p>
+    <w:p>
+      <w:pPr>
+        <w:pStyle w:val="NormalWeb"/>
+        <w:tabs>
+          <w:tab w:val="left" w:pos="4536"/>
+        </w:tabs>
+        <w:jc w:val="both"/>
+        <w:rPr>
+          <w:rFonts w:ascii="Garamond" w:hAnsi="Garamond"/>
+        </w:rPr>
+      </w:pPr>
+      <m:oMathPara>
+        <m:oMath>
+          <m:sSubSup>
+            <m:sSubSupPr>
+              <m:ctrlPr>
+                <w:rPr>
+                  <w:rFonts w:ascii="Cambria Math" w:hAnsi="Cambria Math"/>
+                  <w:i/>
+                </w:rPr>
+              </m:ctrlPr>
+            </m:sSubSupPr>
+            <m:e>
+              <m:r>
+                <w:rPr>
+                  <w:rFonts w:ascii="Cambria Math" w:hAnsi="Cambria Math"/>
+                </w:rPr>
+                <m:t>C</m:t>
+              </m:r>
+            </m:e>
+            <m:sub>
+              <m:r>
+                <w:rPr>
+                  <w:rFonts w:ascii="Cambria Math" w:hAnsi="Cambria Math"/>
+                </w:rPr>
+                <m:t>i</m:t>
+              </m:r>
+            </m:sub>
+            <m:sup>
+              <m:r>
+                <w:rPr>
+                  <w:rFonts w:ascii="Cambria Math" w:hAnsi="Cambria Math"/>
+                </w:rPr>
+                <m:t>+</m:t>
+              </m:r>
+            </m:sup>
+          </m:sSubSup>
+          <m:r>
+            <w:rPr>
+              <w:rFonts w:ascii="Cambria Math" w:hAnsi="Cambria Math"/>
+            </w:rPr>
+            <m:t>=</m:t>
+          </m:r>
+          <m:f>
+            <m:fPr>
+              <m:ctrlPr>
+                <w:rPr>
+                  <w:rFonts w:ascii="Cambria Math" w:hAnsi="Cambria Math"/>
+                  <w:i/>
+                </w:rPr>
+              </m:ctrlPr>
+            </m:fPr>
+            <m:num>
+              <m:r>
+                <w:rPr>
+                  <w:rFonts w:ascii="Cambria Math" w:hAnsi="Cambria Math"/>
+                </w:rPr>
+                <m:t>1</m:t>
+              </m:r>
+            </m:num>
+            <m:den>
+              <m:r>
+                <w:rPr>
+                  <w:rFonts w:ascii="Cambria Math" w:hAnsi="Cambria Math"/>
+                </w:rPr>
+                <m:t>2</m:t>
+              </m:r>
+            </m:den>
+          </m:f>
+          <m:r>
+            <w:rPr>
+              <w:rFonts w:ascii="Cambria Math" w:hAnsi="Cambria Math"/>
+            </w:rPr>
+            <m:t>(</m:t>
+          </m:r>
+          <m:sSub>
+            <m:sSubPr>
+              <m:ctrlPr>
+                <w:rPr>
+                  <w:rFonts w:ascii="Cambria Math" w:hAnsi="Cambria Math"/>
+                  <w:i/>
+                </w:rPr>
+              </m:ctrlPr>
+            </m:sSubPr>
+            <m:e>
+              <m:r>
+                <w:rPr>
+                  <w:rFonts w:ascii="Cambria Math" w:hAnsi="Cambria Math"/>
+                </w:rPr>
+                <m:t>C</m:t>
+              </m:r>
+            </m:e>
+            <m:sub>
+              <m:r>
+                <w:rPr>
+                  <w:rFonts w:ascii="Cambria Math" w:hAnsi="Cambria Math"/>
+                </w:rPr>
+                <m:t>i-1</m:t>
+              </m:r>
+            </m:sub>
+          </m:sSub>
+          <m:r>
+            <w:rPr>
+              <w:rFonts w:ascii="Cambria Math" w:hAnsi="Cambria Math"/>
+            </w:rPr>
+            <m:t>+</m:t>
+          </m:r>
+          <m:sSub>
+            <m:sSubPr>
+              <m:ctrlPr>
+                <w:rPr>
+                  <w:rFonts w:ascii="Cambria Math" w:hAnsi="Cambria Math"/>
+                  <w:i/>
+                </w:rPr>
+              </m:ctrlPr>
+            </m:sSubPr>
+            <m:e>
+              <m:r>
+                <w:rPr>
+                  <w:rFonts w:ascii="Cambria Math" w:hAnsi="Cambria Math"/>
+                </w:rPr>
+                <m:t>C</m:t>
+              </m:r>
+            </m:e>
+            <m:sub>
+              <m:r>
+                <w:rPr>
+                  <w:rFonts w:ascii="Cambria Math" w:hAnsi="Cambria Math"/>
+                </w:rPr>
+                <m:t>i+1</m:t>
+              </m:r>
+            </m:sub>
+          </m:sSub>
+          <m:r>
+            <w:rPr>
+              <w:rFonts w:ascii="Cambria Math" w:hAnsi="Cambria Math"/>
+            </w:rPr>
+            <m:t>)</m:t>
+          </m:r>
+        </m:oMath>
+      </m:oMathPara>
+    </w:p>
+    <w:p>
+      <w:pPr>
+        <w:pStyle w:val="NormalWeb"/>
+        <w:tabs>
+          <w:tab w:val="left" w:pos="4536"/>
+        </w:tabs>
+        <w:jc w:val="both"/>
+        <w:rPr>
+          <w:rFonts w:ascii="Garamond" w:hAnsi="Garamond"/>
+        </w:rPr>
+      </w:pPr>
+      <m:oMathPara>
+        <m:oMath>
+          <m:f>
+            <m:fPr>
+              <m:ctrlPr>
+                <w:rPr>
+                  <w:rFonts w:ascii="Cambria Math" w:hAnsi="Cambria Math"/>
+                  <w:i/>
+                </w:rPr>
+              </m:ctrlPr>
+            </m:fPr>
+            <m:num>
+              <m:r>
+                <w:rPr>
+                  <w:rFonts w:ascii="Cambria Math" w:hAnsi="Cambria Math"/>
+                </w:rPr>
+                <m:t>D∆t</m:t>
+              </m:r>
+            </m:num>
+            <m:den>
+              <m:r>
+                <w:rPr>
+                  <w:rFonts w:ascii="Cambria Math" w:hAnsi="Cambria Math"/>
+                </w:rPr>
+                <m:t>∆</m:t>
+              </m:r>
+              <m:sSup>
+                <m:sSupPr>
+                  <m:ctrlPr>
+                    <w:rPr>
+                      <w:rFonts w:ascii="Cambria Math" w:hAnsi="Cambria Math"/>
+                      <w:i/>
+                    </w:rPr>
+                  </m:ctrlPr>
+                </m:sSupPr>
+                <m:e>
+                  <m:r>
+                    <w:rPr>
+                      <w:rFonts w:ascii="Cambria Math" w:hAnsi="Cambria Math"/>
+                    </w:rPr>
+                    <m:t>x</m:t>
+                  </m:r>
+                </m:e>
+                <m:sup>
+                  <m:r>
+                    <w:rPr>
+                      <w:rFonts w:ascii="Cambria Math" w:hAnsi="Cambria Math"/>
+                    </w:rPr>
+                    <m:t>2</m:t>
+                  </m:r>
+                </m:sup>
+              </m:sSup>
+            </m:den>
+          </m:f>
+          <m:r>
+            <w:rPr>
+              <w:rFonts w:ascii="Cambria Math" w:hAnsi="Cambria Math"/>
+            </w:rPr>
+            <m:t>=0.5</m:t>
+          </m:r>
+        </m:oMath>
+      </m:oMathPara>
+      <w:bookmarkStart w:id="0" w:name="_GoBack"/>
+      <w:bookmarkEnd w:id="0"/>
     </w:p>
     <w:p>
       <w:pPr>
@@ -4485,7 +4612,7 @@
 </file>
 
 <file path=customXml/itemProps1.xml><?xml version="1.0" encoding="utf-8"?>
-<ds:datastoreItem xmlns:ds="http://schemas.openxmlformats.org/officeDocument/2006/customXml" ds:itemID="{EFA3EEFE-289D-450C-B709-A15FE59025D6}">
+<ds:datastoreItem xmlns:ds="http://schemas.openxmlformats.org/officeDocument/2006/customXml" ds:itemID="{4F7DDAD4-EB98-4A9F-9599-4FCD38B9799E}">
   <ds:schemaRefs>
     <ds:schemaRef ds:uri="http://schemas.openxmlformats.org/officeDocument/2006/bibliography"/>
   </ds:schemaRefs>

</xml_diff>